<commit_message>
Comment Out Confusing Volume Equations
</commit_message>
<xml_diff>
--- a/Timeline.docx
+++ b/Timeline.docx
@@ -36,6 +36,12 @@
         </w:rPr>
         <w:t>Ghost movement in maze</w:t>
       </w:r>
+      <w:r>
+        <w:rPr>
+          <w:sz w:val="36"/>
+        </w:rPr>
+        <w:t xml:space="preserve"> - Ian</w:t>
+      </w:r>
     </w:p>
     <w:p>
       <w:pPr>
@@ -54,8 +60,12 @@
         </w:rPr>
         <w:t>Edible dots and updating score</w:t>
       </w:r>
-      <w:bookmarkStart w:id="0" w:name="_GoBack"/>
-      <w:bookmarkEnd w:id="0"/>
+      <w:r>
+        <w:rPr>
+          <w:sz w:val="36"/>
+        </w:rPr>
+        <w:t xml:space="preserve"> - Patrick</w:t>
+      </w:r>
     </w:p>
     <w:p>
       <w:pPr>
@@ -74,6 +84,14 @@
         </w:rPr>
         <w:t>Pacman health pictures</w:t>
       </w:r>
+      <w:r>
+        <w:rPr>
+          <w:sz w:val="36"/>
+        </w:rPr>
+        <w:t xml:space="preserve"> - Patrick</w:t>
+      </w:r>
+      <w:bookmarkStart w:id="0" w:name="_GoBack"/>
+      <w:bookmarkEnd w:id="0"/>
     </w:p>
     <w:p>
       <w:pPr>
@@ -109,6 +127,12 @@
           <w:sz w:val="36"/>
         </w:rPr>
         <w:t>Retexture maze &amp; skybox</w:t>
+      </w:r>
+      <w:r>
+        <w:rPr>
+          <w:sz w:val="36"/>
+        </w:rPr>
+        <w:t xml:space="preserve"> - Ian</w:t>
       </w:r>
     </w:p>
     <w:p>

</xml_diff>